<commit_message>
gjort klart teknisk dokumentation
</commit_message>
<xml_diff>
--- a/övriga_filer/teknisk-dokumentation-mall.docx
+++ b/övriga_filer/teknisk-dokumentation-mall.docx
@@ -2694,16 +2694,91 @@
     </w:p>
     <w:p>
       <w:r>
-        <w:t xml:space="preserve">Klistra in resultat </w:t>
-      </w:r>
-      <w:r>
-        <w:t xml:space="preserve">(screenshot) </w:t>
-      </w:r>
-      <w:r>
-        <w:t>från validering av HTML och CSS.</w:t>
-      </w:r>
-      <w:r>
-        <w:t xml:space="preserve"> Kommentera resultaten kort om så behövs.</w:t>
+        <w:drawing>
+          <wp:inline distT="0" distB="0" distL="0" distR="0" wp14:anchorId="38B8C23B" wp14:editId="23003132">
+            <wp:extent cx="5715798" cy="1895740"/>
+            <wp:effectExtent l="0" t="0" r="0" b="9525"/>
+            <wp:docPr id="1045231944" name="Bildobjekt 1" descr="En bild som visar text, skärmbild, Teckensnitt&#10;&#10;Automatiskt genererad beskrivning"/>
+            <wp:cNvGraphicFramePr>
+              <a:graphicFrameLocks xmlns:a="http://schemas.openxmlformats.org/drawingml/2006/main" noChangeAspect="1"/>
+            </wp:cNvGraphicFramePr>
+            <a:graphic xmlns:a="http://schemas.openxmlformats.org/drawingml/2006/main">
+              <a:graphicData uri="http://schemas.openxmlformats.org/drawingml/2006/picture">
+                <pic:pic xmlns:pic="http://schemas.openxmlformats.org/drawingml/2006/picture">
+                  <pic:nvPicPr>
+                    <pic:cNvPr id="1045231944" name="Bildobjekt 1" descr="En bild som visar text, skärmbild, Teckensnitt&#10;&#10;Automatiskt genererad beskrivning"/>
+                    <pic:cNvPicPr/>
+                  </pic:nvPicPr>
+                  <pic:blipFill>
+                    <a:blip r:embed="rId23"/>
+                    <a:stretch>
+                      <a:fillRect/>
+                    </a:stretch>
+                  </pic:blipFill>
+                  <pic:spPr>
+                    <a:xfrm>
+                      <a:off x="0" y="0"/>
+                      <a:ext cx="5715798" cy="1895740"/>
+                    </a:xfrm>
+                    <a:prstGeom prst="rect">
+                      <a:avLst/>
+                    </a:prstGeom>
+                  </pic:spPr>
+                </pic:pic>
+              </a:graphicData>
+            </a:graphic>
+          </wp:inline>
+        </w:drawing>
+      </w:r>
+    </w:p>
+    <w:p>
+      <w:r>
+        <w:t xml:space="preserve">Bilden ovan är från html-koden för index. </w:t>
+      </w:r>
+    </w:p>
+    <w:p>
+      <w:r>
+        <w:lastRenderedPageBreak/>
+        <w:drawing>
+          <wp:inline distT="0" distB="0" distL="0" distR="0" wp14:anchorId="3DAB56B8" wp14:editId="712AB266">
+            <wp:extent cx="5125165" cy="5572903"/>
+            <wp:effectExtent l="0" t="0" r="0" b="8890"/>
+            <wp:docPr id="521404725" name="Bildobjekt 1" descr="En bild som visar text, skärmbild, Teckensnitt, nummer&#10;&#10;Automatiskt genererad beskrivning"/>
+            <wp:cNvGraphicFramePr>
+              <a:graphicFrameLocks xmlns:a="http://schemas.openxmlformats.org/drawingml/2006/main" noChangeAspect="1"/>
+            </wp:cNvGraphicFramePr>
+            <a:graphic xmlns:a="http://schemas.openxmlformats.org/drawingml/2006/main">
+              <a:graphicData uri="http://schemas.openxmlformats.org/drawingml/2006/picture">
+                <pic:pic xmlns:pic="http://schemas.openxmlformats.org/drawingml/2006/picture">
+                  <pic:nvPicPr>
+                    <pic:cNvPr id="521404725" name="Bildobjekt 1" descr="En bild som visar text, skärmbild, Teckensnitt, nummer&#10;&#10;Automatiskt genererad beskrivning"/>
+                    <pic:cNvPicPr/>
+                  </pic:nvPicPr>
+                  <pic:blipFill>
+                    <a:blip r:embed="rId24"/>
+                    <a:stretch>
+                      <a:fillRect/>
+                    </a:stretch>
+                  </pic:blipFill>
+                  <pic:spPr>
+                    <a:xfrm>
+                      <a:off x="0" y="0"/>
+                      <a:ext cx="5125165" cy="5572903"/>
+                    </a:xfrm>
+                    <a:prstGeom prst="rect">
+                      <a:avLst/>
+                    </a:prstGeom>
+                  </pic:spPr>
+                </pic:pic>
+              </a:graphicData>
+            </a:graphic>
+          </wp:inline>
+        </w:drawing>
+      </w:r>
+    </w:p>
+    <w:p>
+      <w:r>
+        <w:t>Bilderna ovan är från css-koden för index.</w:t>
       </w:r>
     </w:p>
     <w:p>
@@ -2718,31 +2793,47 @@
     </w:p>
     <w:p>
       <w:r>
-        <w:rPr>
-          <w:lang w:val="en-US"/>
-        </w:rPr>
-        <w:t xml:space="preserve">Klistra in testresultat </w:t>
-      </w:r>
-      <w:r>
-        <w:rPr>
-          <w:lang w:val="en-US"/>
-        </w:rPr>
-        <w:t xml:space="preserve">(screenshot) </w:t>
-      </w:r>
-      <w:r>
-        <w:rPr>
-          <w:lang w:val="en-US"/>
-        </w:rPr>
-        <w:t>från Wave WebAIM.</w:t>
-      </w:r>
-      <w:r>
-        <w:rPr>
-          <w:lang w:val="en-US"/>
-        </w:rPr>
-        <w:t xml:space="preserve"> </w:t>
-      </w:r>
-      <w:r>
-        <w:t>Kommentera resultaten kort om så behövs.</w:t>
+        <w:t xml:space="preserve">Nedan är resultaten från WAVE tillägget i Chrome. CSS slutade fungera när jag öppnade sidan med localhost så vet inte om det förstörde något… </w:t>
+      </w:r>
+    </w:p>
+    <w:p>
+      <w:r>
+        <w:lastRenderedPageBreak/>
+        <w:drawing>
+          <wp:inline distT="0" distB="0" distL="0" distR="0" wp14:anchorId="3A5FAA7F" wp14:editId="031CA135">
+            <wp:extent cx="3258005" cy="4458322"/>
+            <wp:effectExtent l="0" t="0" r="0" b="0"/>
+            <wp:docPr id="1353560873" name="Bildobjekt 1" descr="En bild som visar text, skärmbild, programvara, Datorikon&#10;&#10;Automatiskt genererad beskrivning"/>
+            <wp:cNvGraphicFramePr>
+              <a:graphicFrameLocks xmlns:a="http://schemas.openxmlformats.org/drawingml/2006/main" noChangeAspect="1"/>
+            </wp:cNvGraphicFramePr>
+            <a:graphic xmlns:a="http://schemas.openxmlformats.org/drawingml/2006/main">
+              <a:graphicData uri="http://schemas.openxmlformats.org/drawingml/2006/picture">
+                <pic:pic xmlns:pic="http://schemas.openxmlformats.org/drawingml/2006/picture">
+                  <pic:nvPicPr>
+                    <pic:cNvPr id="1353560873" name="Bildobjekt 1" descr="En bild som visar text, skärmbild, programvara, Datorikon&#10;&#10;Automatiskt genererad beskrivning"/>
+                    <pic:cNvPicPr/>
+                  </pic:nvPicPr>
+                  <pic:blipFill>
+                    <a:blip r:embed="rId25"/>
+                    <a:stretch>
+                      <a:fillRect/>
+                    </a:stretch>
+                  </pic:blipFill>
+                  <pic:spPr>
+                    <a:xfrm>
+                      <a:off x="0" y="0"/>
+                      <a:ext cx="3258005" cy="4458322"/>
+                    </a:xfrm>
+                    <a:prstGeom prst="rect">
+                      <a:avLst/>
+                    </a:prstGeom>
+                  </pic:spPr>
+                </pic:pic>
+              </a:graphicData>
+            </a:graphic>
+          </wp:inline>
+        </w:drawing>
       </w:r>
     </w:p>
     <w:p>
@@ -2757,16 +2848,47 @@
     </w:p>
     <w:p>
       <w:r>
-        <w:t>Klistra in resultat</w:t>
-      </w:r>
-      <w:r>
-        <w:t xml:space="preserve"> (screenshot)</w:t>
-      </w:r>
-      <w:r>
-        <w:t xml:space="preserve"> från WCAG Contrast Checker.</w:t>
-      </w:r>
-      <w:r>
-        <w:t xml:space="preserve"> Kommentera resultaten kort om så behövs.</w:t>
+        <w:t>Såhär ser resultatet ut. Som sagt fungerade inte min css när jag öppnade med localhost så det förstörde nog ganska mycket.</w:t>
+      </w:r>
+    </w:p>
+    <w:p>
+      <w:r>
+        <w:lastRenderedPageBreak/>
+        <w:drawing>
+          <wp:inline distT="0" distB="0" distL="0" distR="0" wp14:anchorId="5A05A56C" wp14:editId="4BAC3993">
+            <wp:extent cx="3153215" cy="6411220"/>
+            <wp:effectExtent l="0" t="0" r="9525" b="8890"/>
+            <wp:docPr id="289005901" name="Bildobjekt 1" descr="En bild som visar text, programvara, Datorikon, Webbsida&#10;&#10;Automatiskt genererad beskrivning"/>
+            <wp:cNvGraphicFramePr>
+              <a:graphicFrameLocks xmlns:a="http://schemas.openxmlformats.org/drawingml/2006/main" noChangeAspect="1"/>
+            </wp:cNvGraphicFramePr>
+            <a:graphic xmlns:a="http://schemas.openxmlformats.org/drawingml/2006/main">
+              <a:graphicData uri="http://schemas.openxmlformats.org/drawingml/2006/picture">
+                <pic:pic xmlns:pic="http://schemas.openxmlformats.org/drawingml/2006/picture">
+                  <pic:nvPicPr>
+                    <pic:cNvPr id="289005901" name="Bildobjekt 1" descr="En bild som visar text, programvara, Datorikon, Webbsida&#10;&#10;Automatiskt genererad beskrivning"/>
+                    <pic:cNvPicPr/>
+                  </pic:nvPicPr>
+                  <pic:blipFill>
+                    <a:blip r:embed="rId26"/>
+                    <a:stretch>
+                      <a:fillRect/>
+                    </a:stretch>
+                  </pic:blipFill>
+                  <pic:spPr>
+                    <a:xfrm>
+                      <a:off x="0" y="0"/>
+                      <a:ext cx="3153215" cy="6411220"/>
+                    </a:xfrm>
+                    <a:prstGeom prst="rect">
+                      <a:avLst/>
+                    </a:prstGeom>
+                  </pic:spPr>
+                </pic:pic>
+              </a:graphicData>
+            </a:graphic>
+          </wp:inline>
+        </w:drawing>
       </w:r>
     </w:p>
     <w:p>
@@ -2781,31 +2903,47 @@
     </w:p>
     <w:p>
       <w:r>
-        <w:rPr>
-          <w:lang w:val="en-US"/>
-        </w:rPr>
-        <w:t>Klistra in resultat</w:t>
-      </w:r>
-      <w:r>
-        <w:rPr>
-          <w:lang w:val="en-US"/>
-        </w:rPr>
-        <w:t xml:space="preserve"> (screenshot)</w:t>
-      </w:r>
-      <w:r>
-        <w:rPr>
-          <w:lang w:val="en-US"/>
-        </w:rPr>
-        <w:t xml:space="preserve"> från Lighthouse Audits.</w:t>
-      </w:r>
-      <w:r>
-        <w:rPr>
-          <w:lang w:val="en-US"/>
-        </w:rPr>
-        <w:t xml:space="preserve"> </w:t>
-      </w:r>
-      <w:r>
-        <w:t>Kommentera resultaten kort om så behövs.</w:t>
+        <w:t>När jag öppnade hemsidan i localhost grejen så slutade min css kopplas så vet inte ifall det förstörde men nedan finns en screenshot på hur resultaten blev.</w:t>
+      </w:r>
+    </w:p>
+    <w:p>
+      <w:r>
+        <w:lastRenderedPageBreak/>
+        <w:drawing>
+          <wp:inline distT="0" distB="0" distL="0" distR="0" wp14:anchorId="1E040CD3" wp14:editId="1C6CBAF1">
+            <wp:extent cx="5363323" cy="4486901"/>
+            <wp:effectExtent l="0" t="0" r="8890" b="9525"/>
+            <wp:docPr id="1474465243" name="Bildobjekt 1" descr="En bild som visar text, skärmbild, Teckensnitt, design&#10;&#10;Automatiskt genererad beskrivning"/>
+            <wp:cNvGraphicFramePr>
+              <a:graphicFrameLocks xmlns:a="http://schemas.openxmlformats.org/drawingml/2006/main" noChangeAspect="1"/>
+            </wp:cNvGraphicFramePr>
+            <a:graphic xmlns:a="http://schemas.openxmlformats.org/drawingml/2006/main">
+              <a:graphicData uri="http://schemas.openxmlformats.org/drawingml/2006/picture">
+                <pic:pic xmlns:pic="http://schemas.openxmlformats.org/drawingml/2006/picture">
+                  <pic:nvPicPr>
+                    <pic:cNvPr id="1474465243" name="Bildobjekt 1" descr="En bild som visar text, skärmbild, Teckensnitt, design&#10;&#10;Automatiskt genererad beskrivning"/>
+                    <pic:cNvPicPr/>
+                  </pic:nvPicPr>
+                  <pic:blipFill>
+                    <a:blip r:embed="rId27"/>
+                    <a:stretch>
+                      <a:fillRect/>
+                    </a:stretch>
+                  </pic:blipFill>
+                  <pic:spPr>
+                    <a:xfrm>
+                      <a:off x="0" y="0"/>
+                      <a:ext cx="5363323" cy="4486901"/>
+                    </a:xfrm>
+                    <a:prstGeom prst="rect">
+                      <a:avLst/>
+                    </a:prstGeom>
+                  </pic:spPr>
+                </pic:pic>
+              </a:graphicData>
+            </a:graphic>
+          </wp:inline>
+        </w:drawing>
       </w:r>
     </w:p>
     <w:p/>
@@ -6000,6 +6138,15 @@
 </file>
 
 <file path=customXml/item1.xml><?xml version="1.0" encoding="utf-8"?>
+<?mso-contentType ?>
+<FormTemplates xmlns="http://schemas.microsoft.com/sharepoint/v3/contenttype/forms">
+  <Display>DocumentLibraryForm</Display>
+  <Edit>DocumentLibraryForm</Edit>
+  <New>DocumentLibraryForm</New>
+</FormTemplates>
+</file>
+
+<file path=customXml/item2.xml><?xml version="1.0" encoding="utf-8"?>
 <b:Sources xmlns:b="http://schemas.openxmlformats.org/officeDocument/2006/bibliography" xmlns="http://schemas.openxmlformats.org/officeDocument/2006/bibliography" SelectedStyle="\APASixthEditionOfficeOnline.xsl" StyleName="APA" Version="6">
   <b:Source>
     <b:Tag>Ric17</b:Tag>
@@ -6115,16 +6262,15 @@
 </b:Sources>
 </file>
 
-<file path=customXml/item2.xml><?xml version="1.0" encoding="utf-8"?>
-<?mso-contentType ?>
-<FormTemplates xmlns="http://schemas.microsoft.com/sharepoint/v3/contenttype/forms">
-  <Display>DocumentLibraryForm</Display>
-  <Edit>DocumentLibraryForm</Edit>
-  <New>DocumentLibraryForm</New>
-</FormTemplates>
+<file path=customXml/item3.xml><?xml version="1.0" encoding="utf-8"?>
+<p:properties xmlns:p="http://schemas.microsoft.com/office/2006/metadata/properties" xmlns:xsi="http://www.w3.org/2001/XMLSchema-instance" xmlns:pc="http://schemas.microsoft.com/office/infopath/2007/PartnerControls">
+  <documentManagement>
+    <Uppm_x00e4_rkning xmlns="742284ce-b956-4558-b40d-fa9a17efead8" xsi:nil="true"/>
+  </documentManagement>
+</p:properties>
 </file>
 
-<file path=customXml/item3.xml><?xml version="1.0" encoding="utf-8"?>
+<file path=customXml/item4.xml><?xml version="1.0" encoding="utf-8"?>
 <ct:contentTypeSchema xmlns:ct="http://schemas.microsoft.com/office/2006/metadata/contentType" xmlns:ma="http://schemas.microsoft.com/office/2006/metadata/properties/metaAttributes" ct:_="" ma:_="" ma:contentTypeName="dokument" ma:contentTypeID="0x010100E7BE90D352DA8847BAECEEE34BA3E922" ma:contentTypeVersion="10" ma:contentTypeDescription="Skapa ett nytt dokument." ma:contentTypeScope="" ma:versionID="2390d444fdfd16c7e6fdb7429a4a6f57">
   <xsd:schema xmlns:xsd="http://www.w3.org/2001/XMLSchema" xmlns:xs="http://www.w3.org/2001/XMLSchema" xmlns:p="http://schemas.microsoft.com/office/2006/metadata/properties" xmlns:ns2="742284ce-b956-4558-b40d-fa9a17efead8" xmlns:ns3="7be7a223-bb80-495b-8334-affcbf4ddffd" targetNamespace="http://schemas.microsoft.com/office/2006/metadata/properties" ma:root="true" ma:fieldsID="c908d6a03e13844543a090f790b03b54" ns2:_="" ns3:_="">
     <xsd:import namespace="742284ce-b956-4558-b40d-fa9a17efead8"/>
@@ -6329,15 +6475,15 @@
 </ct:contentTypeSchema>
 </file>
 
-<file path=customXml/item4.xml><?xml version="1.0" encoding="utf-8"?>
-<p:properties xmlns:p="http://schemas.microsoft.com/office/2006/metadata/properties" xmlns:xsi="http://www.w3.org/2001/XMLSchema-instance" xmlns:pc="http://schemas.microsoft.com/office/infopath/2007/PartnerControls">
-  <documentManagement>
-    <Uppm_x00e4_rkning xmlns="742284ce-b956-4558-b40d-fa9a17efead8" xsi:nil="true"/>
-  </documentManagement>
-</p:properties>
+<file path=customXml/itemProps1.xml><?xml version="1.0" encoding="utf-8"?>
+<ds:datastoreItem xmlns:ds="http://schemas.openxmlformats.org/officeDocument/2006/customXml" ds:itemID="{804C175D-F00D-4633-A7BC-445EB358C168}">
+  <ds:schemaRefs>
+    <ds:schemaRef ds:uri="http://schemas.microsoft.com/sharepoint/v3/contenttype/forms"/>
+  </ds:schemaRefs>
+</ds:datastoreItem>
 </file>
 
-<file path=customXml/itemProps1.xml><?xml version="1.0" encoding="utf-8"?>
+<file path=customXml/itemProps2.xml><?xml version="1.0" encoding="utf-8"?>
 <ds:datastoreItem xmlns:ds="http://schemas.openxmlformats.org/officeDocument/2006/customXml" ds:itemID="{37AB9801-3922-4AD0-8CFA-93655C29A168}">
   <ds:schemaRefs>
     <ds:schemaRef ds:uri="http://schemas.openxmlformats.org/officeDocument/2006/bibliography"/>
@@ -6345,15 +6491,17 @@
 </ds:datastoreItem>
 </file>
 
-<file path=customXml/itemProps2.xml><?xml version="1.0" encoding="utf-8"?>
-<ds:datastoreItem xmlns:ds="http://schemas.openxmlformats.org/officeDocument/2006/customXml" ds:itemID="{804C175D-F00D-4633-A7BC-445EB358C168}">
+<file path=customXml/itemProps3.xml><?xml version="1.0" encoding="utf-8"?>
+<ds:datastoreItem xmlns:ds="http://schemas.openxmlformats.org/officeDocument/2006/customXml" ds:itemID="{6941AECC-20E2-4012-869C-81BDE72D3EA4}">
   <ds:schemaRefs>
-    <ds:schemaRef ds:uri="http://schemas.microsoft.com/sharepoint/v3/contenttype/forms"/>
+    <ds:schemaRef ds:uri="http://schemas.microsoft.com/office/2006/metadata/properties"/>
+    <ds:schemaRef ds:uri="http://schemas.microsoft.com/office/infopath/2007/PartnerControls"/>
+    <ds:schemaRef ds:uri="742284ce-b956-4558-b40d-fa9a17efead8"/>
   </ds:schemaRefs>
 </ds:datastoreItem>
 </file>
 
-<file path=customXml/itemProps3.xml><?xml version="1.0" encoding="utf-8"?>
+<file path=customXml/itemProps4.xml><?xml version="1.0" encoding="utf-8"?>
 <ds:datastoreItem xmlns:ds="http://schemas.openxmlformats.org/officeDocument/2006/customXml" ds:itemID="{CB1C7700-B423-45C3-A76E-1A2B612504B0}">
   <ds:schemaRefs>
     <ds:schemaRef ds:uri="http://schemas.microsoft.com/office/2006/metadata/contentType"/>
@@ -6370,14 +6518,4 @@
     <ds:schemaRef ds:uri="http://schemas.microsoft.com/internal/obd"/>
   </ds:schemaRefs>
 </ds:datastoreItem>
-</file>
-
-<file path=customXml/itemProps4.xml><?xml version="1.0" encoding="utf-8"?>
-<ds:datastoreItem xmlns:ds="http://schemas.openxmlformats.org/officeDocument/2006/customXml" ds:itemID="{6941AECC-20E2-4012-869C-81BDE72D3EA4}">
-  <ds:schemaRefs>
-    <ds:schemaRef ds:uri="http://schemas.microsoft.com/office/2006/metadata/properties"/>
-    <ds:schemaRef ds:uri="http://schemas.microsoft.com/office/infopath/2007/PartnerControls"/>
-    <ds:schemaRef ds:uri="742284ce-b956-4558-b40d-fa9a17efead8"/>
-  </ds:schemaRefs>
-</ds:datastoreItem>
 </file>
</xml_diff>